<commit_message>
PSP y documento modificado
</commit_message>
<xml_diff>
--- a/Documento de Primera Entrega.docx
+++ b/Documento de Primera Entrega.docx
@@ -1,6 +1,6 @@
 
 <file path=word/document.xml><?xml version="1.0" encoding="utf-8"?>
-<w:document xmlns:wpc="http://schemas.microsoft.com/office/word/2010/wordprocessingCanvas" xmlns:cx="http://schemas.microsoft.com/office/drawing/2014/chartex" xmlns:cx1="http://schemas.microsoft.com/office/drawing/2015/9/8/chartex" xmlns:cx2="http://schemas.microsoft.com/office/drawing/2015/10/21/chartex" xmlns:cx3="http://schemas.microsoft.com/office/drawing/2016/5/9/chartex" xmlns:cx4="http://schemas.microsoft.com/office/drawing/2016/5/10/chartex" xmlns:cx5="http://schemas.microsoft.com/office/drawing/2016/5/11/chartex" xmlns:mc="http://schemas.openxmlformats.org/markup-compatibility/2006" xmlns:o="urn:schemas-microsoft-com:office:office" xmlns:r="http://schemas.openxmlformats.org/officeDocument/2006/relationships" xmlns:m="http://schemas.openxmlformats.org/officeDocument/2006/math" xmlns:v="urn:schemas-microsoft-com:vml" xmlns:wp14="http://schemas.microsoft.com/office/word/2010/wordprocessingDrawing" xmlns:wp="http://schemas.openxmlformats.org/drawingml/2006/wordprocessingDrawing" xmlns:w10="urn:schemas-microsoft-com:office:word" xmlns:w="http://schemas.openxmlformats.org/wordprocessingml/2006/main" xmlns:w14="http://schemas.microsoft.com/office/word/2010/wordml" xmlns:w15="http://schemas.microsoft.com/office/word/2012/wordml" xmlns:w16se="http://schemas.microsoft.com/office/word/2015/wordml/symex" xmlns:wpg="http://schemas.microsoft.com/office/word/2010/wordprocessingGroup" xmlns:wpi="http://schemas.microsoft.com/office/word/2010/wordprocessingInk" xmlns:wne="http://schemas.microsoft.com/office/word/2006/wordml" xmlns:wps="http://schemas.microsoft.com/office/word/2010/wordprocessingShape" mc:Ignorable="w14 w15 w16se wp14">
+<w:document xmlns:wpc="http://schemas.microsoft.com/office/word/2010/wordprocessingCanvas" xmlns:cx="http://schemas.microsoft.com/office/drawing/2014/chartex" xmlns:cx1="http://schemas.microsoft.com/office/drawing/2015/9/8/chartex" xmlns:cx2="http://schemas.microsoft.com/office/drawing/2015/10/21/chartex" xmlns:cx3="http://schemas.microsoft.com/office/drawing/2016/5/9/chartex" xmlns:cx4="http://schemas.microsoft.com/office/drawing/2016/5/10/chartex" xmlns:cx5="http://schemas.microsoft.com/office/drawing/2016/5/11/chartex" xmlns:cx6="http://schemas.microsoft.com/office/drawing/2016/5/12/chartex" xmlns:cx7="http://schemas.microsoft.com/office/drawing/2016/5/13/chartex" xmlns:cx8="http://schemas.microsoft.com/office/drawing/2016/5/14/chartex" xmlns:mc="http://schemas.openxmlformats.org/markup-compatibility/2006" xmlns:o="urn:schemas-microsoft-com:office:office" xmlns:r="http://schemas.openxmlformats.org/officeDocument/2006/relationships" xmlns:m="http://schemas.openxmlformats.org/officeDocument/2006/math" xmlns:v="urn:schemas-microsoft-com:vml" xmlns:wp14="http://schemas.microsoft.com/office/word/2010/wordprocessingDrawing" xmlns:wp="http://schemas.openxmlformats.org/drawingml/2006/wordprocessingDrawing" xmlns:w10="urn:schemas-microsoft-com:office:word" xmlns:w="http://schemas.openxmlformats.org/wordprocessingml/2006/main" xmlns:w14="http://schemas.microsoft.com/office/word/2010/wordml" xmlns:w15="http://schemas.microsoft.com/office/word/2012/wordml" xmlns:w16se="http://schemas.microsoft.com/office/word/2015/wordml/symex" xmlns:wpg="http://schemas.microsoft.com/office/word/2010/wordprocessingGroup" xmlns:wpi="http://schemas.microsoft.com/office/word/2010/wordprocessingInk" xmlns:wne="http://schemas.microsoft.com/office/word/2006/wordml" xmlns:wps="http://schemas.microsoft.com/office/word/2010/wordprocessingShape" mc:Ignorable="w14 w15 w16se wp14">
   <w:body>
     <w:sdt>
       <w:sdtPr>
@@ -33,6 +33,7 @@
             <w:rPr>
               <w:noProof/>
               <w:color w:val="5B9BD5" w:themeColor="accent1"/>
+              <w:lang w:val="es-ES" w:eastAsia="es-ES"/>
             </w:rPr>
             <w:drawing>
               <wp:inline distT="0" distB="0" distL="0" distR="0">
@@ -159,6 +160,7 @@
             <w:dataBinding w:prefixMappings="xmlns:ns0='http://purl.org/dc/elements/1.1/' xmlns:ns1='http://schemas.openxmlformats.org/package/2006/metadata/core-properties' " w:xpath="/ns1:coreProperties[1]/ns0:subject[1]" w:storeItemID="{6C3C8BC8-F283-45AE-878A-BAB7291924A1}"/>
             <w:text/>
           </w:sdtPr>
+          <w:sdtEndPr/>
           <w:sdtContent>
             <w:p>
               <w:pPr>
@@ -194,6 +196,7 @@
             <w:rPr>
               <w:noProof/>
               <w:color w:val="5B9BD5" w:themeColor="accent1"/>
+              <w:lang w:val="es-ES" w:eastAsia="es-ES"/>
             </w:rPr>
             <mc:AlternateContent>
               <mc:Choice Requires="wps">
@@ -273,6 +276,7 @@
                                     <w:calendar w:val="gregorian"/>
                                   </w:date>
                                 </w:sdtPr>
+                                <w:sdtEndPr/>
                                 <w:sdtContent>
                                   <w:p>
                                     <w:pPr>
@@ -319,6 +323,7 @@
                                     <w:dataBinding w:prefixMappings="xmlns:ns0='http://schemas.openxmlformats.org/officeDocument/2006/extended-properties' " w:xpath="/ns0:Properties[1]/ns0:Company[1]" w:storeItemID="{6668398D-A668-4E3E-A5EB-62B293D839F1}"/>
                                     <w:text/>
                                   </w:sdtPr>
+                                  <w:sdtEndPr/>
                                   <w:sdtContent>
                                     <w:r>
                                       <w:rPr>
@@ -350,6 +355,7 @@
                                     <w:dataBinding w:prefixMappings="xmlns:ns0='http://schemas.microsoft.com/office/2006/coverPageProps' " w:xpath="/ns0:CoverPageProperties[1]/ns0:CompanyAddress[1]" w:storeItemID="{55AF091B-3C7A-41E3-B477-F2FDAA23CFDA}"/>
                                     <w:text/>
                                   </w:sdtPr>
+                                  <w:sdtEndPr/>
                                   <w:sdtContent>
                                     <w:r>
                                       <w:rPr>
@@ -507,6 +513,7 @@
             <w:rPr>
               <w:noProof/>
               <w:color w:val="5B9BD5" w:themeColor="accent1"/>
+              <w:lang w:val="es-ES" w:eastAsia="es-ES"/>
             </w:rPr>
             <w:drawing>
               <wp:inline distT="0" distB="0" distL="0" distR="0">
@@ -576,7 +583,11 @@
     <w:sdt>
       <w:sdtPr>
         <w:rPr>
-          <w:lang w:val="es-ES"/>
+          <w:rFonts w:asciiTheme="minorHAnsi" w:eastAsiaTheme="minorHAnsi" w:hAnsiTheme="minorHAnsi" w:cstheme="minorBidi"/>
+          <w:color w:val="auto"/>
+          <w:sz w:val="22"/>
+          <w:szCs w:val="22"/>
+          <w:lang w:val="es-ES" w:eastAsia="en-US"/>
         </w:rPr>
         <w:id w:val="-864054108"/>
         <w:docPartObj>
@@ -584,15 +595,7 @@
           <w:docPartUnique/>
         </w:docPartObj>
       </w:sdtPr>
-      <w:sdtEndPr>
-        <w:rPr>
-          <w:rFonts w:asciiTheme="minorHAnsi" w:eastAsiaTheme="minorHAnsi" w:hAnsiTheme="minorHAnsi" w:cstheme="minorBidi"/>
-          <w:color w:val="auto"/>
-          <w:sz w:val="22"/>
-          <w:szCs w:val="22"/>
-          <w:lang w:eastAsia="en-US"/>
-        </w:rPr>
-      </w:sdtEndPr>
+      <w:sdtEndPr/>
       <w:sdtContent>
         <w:p>
           <w:pPr>
@@ -984,23 +987,7 @@
                 <w:noProof/>
                 <w:lang w:eastAsia="es-MX"/>
               </w:rPr>
-              <w:t>Diagramas de robustez</w:t>
-            </w:r>
-            <w:r>
-              <w:rPr>
-                <w:rStyle w:val="Hipervnculo"/>
-                <w:noProof/>
-                <w:lang w:eastAsia="es-MX"/>
-              </w:rPr>
-              <w:t xml:space="preserve"> </w:t>
-            </w:r>
-            <w:r>
-              <w:rPr>
-                <w:rStyle w:val="Hipervnculo"/>
-                <w:noProof/>
-                <w:lang w:eastAsia="es-MX"/>
-              </w:rPr>
-              <w:t>de cada CU</w:t>
+              <w:t>Diagramas de robustez de cada CU</w:t>
             </w:r>
             <w:r>
               <w:rPr>
@@ -6836,7 +6823,7 @@
       <w:r>
         <w:rPr>
           <w:noProof/>
-          <w:lang w:eastAsia="es-MX"/>
+          <w:lang w:val="es-ES" w:eastAsia="es-ES"/>
         </w:rPr>
         <w:drawing>
           <wp:inline distT="0" distB="0" distL="0" distR="0">
@@ -6898,14 +6885,14 @@
       <w:r>
         <w:rPr>
           <w:noProof/>
-          <w:lang w:eastAsia="es-MX"/>
+          <w:lang w:val="es-ES" w:eastAsia="es-ES"/>
         </w:rPr>
         <w:lastRenderedPageBreak/>
         <w:drawing>
           <wp:inline distT="0" distB="0" distL="0" distR="0">
-            <wp:extent cx="8258810" cy="4181414"/>
+            <wp:extent cx="8258810" cy="5566338"/>
             <wp:effectExtent l="0" t="0" r="0" b="0"/>
-            <wp:docPr id="11" name="Imagen 11" descr="C:\Users\DARKENSES\AppData\Local\Microsoft\Windows\INetCacheContent.Word\CRUDAlumnos.bmp"/>
+            <wp:docPr id="7" name="Imagen 7"/>
             <wp:cNvGraphicFramePr>
               <a:graphicFrameLocks xmlns:a="http://schemas.openxmlformats.org/drawingml/2006/main" noChangeAspect="1"/>
             </wp:cNvGraphicFramePr>
@@ -6913,7 +6900,7 @@
               <a:graphicData uri="http://schemas.openxmlformats.org/drawingml/2006/picture">
                 <pic:pic xmlns:pic="http://schemas.openxmlformats.org/drawingml/2006/picture">
                   <pic:nvPicPr>
-                    <pic:cNvPr id="0" name="Picture 27" descr="C:\Users\DARKENSES\AppData\Local\Microsoft\Windows\INetCacheContent.Word\CRUDAlumnos.bmp"/>
+                    <pic:cNvPr id="0" name="Picture 1"/>
                     <pic:cNvPicPr>
                       <a:picLocks noChangeAspect="1" noChangeArrowheads="1"/>
                     </pic:cNvPicPr>
@@ -6934,7 +6921,7 @@
                   <pic:spPr bwMode="auto">
                     <a:xfrm>
                       <a:off x="0" y="0"/>
-                      <a:ext cx="8258810" cy="4181414"/>
+                      <a:ext cx="8258810" cy="5566338"/>
                     </a:xfrm>
                     <a:prstGeom prst="rect">
                       <a:avLst/>
@@ -6961,7 +6948,7 @@
       <w:r>
         <w:rPr>
           <w:noProof/>
-          <w:lang w:eastAsia="es-MX"/>
+          <w:lang w:val="es-ES" w:eastAsia="es-ES"/>
         </w:rPr>
         <w:lastRenderedPageBreak/>
         <w:drawing>
@@ -7053,7 +7040,7 @@
       <w:r>
         <w:rPr>
           <w:noProof/>
-          <w:lang w:eastAsia="es-MX"/>
+          <w:lang w:val="es-ES" w:eastAsia="es-ES"/>
         </w:rPr>
         <w:drawing>
           <wp:inline distT="0" distB="0" distL="0" distR="0">
@@ -7104,8 +7091,6 @@
           </wp:inline>
         </w:drawing>
       </w:r>
-      <w:bookmarkStart w:id="15" w:name="_GoBack"/>
-      <w:bookmarkEnd w:id="15"/>
     </w:p>
     <w:p>
       <w:pPr>
@@ -7114,7 +7099,7 @@
           <w:lang w:eastAsia="es-MX"/>
         </w:rPr>
       </w:pPr>
-      <w:bookmarkStart w:id="16" w:name="_Toc478652794"/>
+      <w:bookmarkStart w:id="15" w:name="_Toc478652794"/>
       <w:r>
         <w:rPr>
           <w:lang w:eastAsia="es-MX"/>
@@ -7122,7 +7107,7 @@
         <w:lastRenderedPageBreak/>
         <w:t>Diagrama de clases</w:t>
       </w:r>
-      <w:bookmarkEnd w:id="16"/>
+      <w:bookmarkEnd w:id="15"/>
     </w:p>
     <w:p>
       <w:pPr>
@@ -7133,13 +7118,13 @@
       <w:r>
         <w:rPr>
           <w:noProof/>
-          <w:lang w:eastAsia="es-MX"/>
+          <w:lang w:val="es-ES" w:eastAsia="es-ES"/>
         </w:rPr>
         <w:drawing>
           <wp:inline distT="0" distB="0" distL="0" distR="0">
-            <wp:extent cx="5612130" cy="5831493"/>
-            <wp:effectExtent l="0" t="0" r="7620" b="0"/>
-            <wp:docPr id="6" name="Imagen 6" descr="C:\Users\DARKENSES\AppData\Local\Microsoft\Windows\INetCacheContent.Word\Diagrama de Clases.bmp"/>
+            <wp:extent cx="6316770" cy="3873260"/>
+            <wp:effectExtent l="0" t="0" r="8255" b="0"/>
+            <wp:docPr id="15" name="Imagen 15" descr="C:\Users\gerar\AppData\Local\Microsoft\Windows\INetCache\Content.Word\Diagrama de Clases.bmp"/>
             <wp:cNvGraphicFramePr>
               <a:graphicFrameLocks xmlns:a="http://schemas.openxmlformats.org/drawingml/2006/main" noChangeAspect="1"/>
             </wp:cNvGraphicFramePr>
@@ -7147,13 +7132,13 @@
               <a:graphicData uri="http://schemas.openxmlformats.org/drawingml/2006/picture">
                 <pic:pic xmlns:pic="http://schemas.openxmlformats.org/drawingml/2006/picture">
                   <pic:nvPicPr>
-                    <pic:cNvPr id="0" name="Picture 17" descr="C:\Users\DARKENSES\AppData\Local\Microsoft\Windows\INetCacheContent.Word\Diagrama de Clases.bmp"/>
+                    <pic:cNvPr id="0" name="Picture 9" descr="C:\Users\gerar\AppData\Local\Microsoft\Windows\INetCache\Content.Word\Diagrama de Clases.bmp"/>
                     <pic:cNvPicPr>
                       <a:picLocks noChangeAspect="1" noChangeArrowheads="1"/>
                     </pic:cNvPicPr>
                   </pic:nvPicPr>
                   <pic:blipFill>
-                    <a:blip r:embed="rId17">
+                    <a:blip r:embed="rId17" cstate="print">
                       <a:extLst>
                         <a:ext uri="{28A0092B-C50C-407E-A947-70E740481C1C}">
                           <a14:useLocalDpi xmlns:a14="http://schemas.microsoft.com/office/drawing/2010/main" val="0"/>
@@ -7168,7 +7153,7 @@
                   <pic:spPr bwMode="auto">
                     <a:xfrm>
                       <a:off x="0" y="0"/>
-                      <a:ext cx="5612130" cy="5831493"/>
+                      <a:ext cx="6319316" cy="3874821"/>
                     </a:xfrm>
                     <a:prstGeom prst="rect">
                       <a:avLst/>
@@ -7184,6 +7169,8 @@
           </wp:inline>
         </w:drawing>
       </w:r>
+      <w:bookmarkStart w:id="16" w:name="_GoBack"/>
+      <w:bookmarkEnd w:id="16"/>
     </w:p>
     <w:p>
       <w:pPr>
@@ -7197,7 +7184,6 @@
         <w:rPr>
           <w:lang w:eastAsia="es-MX"/>
         </w:rPr>
-        <w:lastRenderedPageBreak/>
         <w:t>Diagramas de secuencia de cada CU</w:t>
       </w:r>
       <w:bookmarkEnd w:id="17"/>
@@ -7205,20 +7191,34 @@
     <w:p>
       <w:pPr>
         <w:rPr>
+          <w:noProof/>
+          <w:lang w:val="es-ES" w:eastAsia="es-ES"/>
+        </w:rPr>
+      </w:pPr>
+    </w:p>
+    <w:p>
+      <w:pPr>
+        <w:rPr>
           <w:lang w:eastAsia="es-MX"/>
         </w:rPr>
+        <w:sectPr>
+          <w:pgSz w:w="12240" w:h="15840"/>
+          <w:pgMar w:top="1417" w:right="1701" w:bottom="1417" w:left="1701" w:header="708" w:footer="708" w:gutter="0"/>
+          <w:cols w:space="708"/>
+          <w:docGrid w:linePitch="360"/>
+        </w:sectPr>
       </w:pPr>
       <w:r>
         <w:rPr>
           <w:noProof/>
-          <w:lang w:eastAsia="es-MX"/>
+          <w:lang w:val="es-ES" w:eastAsia="es-ES"/>
         </w:rPr>
         <w:lastRenderedPageBreak/>
         <w:drawing>
           <wp:inline distT="0" distB="0" distL="0" distR="0">
-            <wp:extent cx="4529811" cy="5400000"/>
-            <wp:effectExtent l="0" t="0" r="4445" b="0"/>
-            <wp:docPr id="5" name="Imagen 5" descr="C:\Users\DARKENSES\AppData\Local\Microsoft\Windows\INetCacheContent.Word\promociones.bmp"/>
+            <wp:extent cx="6201794" cy="3459772"/>
+            <wp:effectExtent l="0" t="0" r="8890" b="7620"/>
+            <wp:docPr id="14" name="Imagen 14" descr="C:\Users\gerar\AppData\Local\Microsoft\Windows\INetCache\Content.Word\CRUDPromociones.bmp"/>
             <wp:cNvGraphicFramePr>
               <a:graphicFrameLocks xmlns:a="http://schemas.openxmlformats.org/drawingml/2006/main" noChangeAspect="1"/>
             </wp:cNvGraphicFramePr>
@@ -7226,13 +7226,13 @@
               <a:graphicData uri="http://schemas.openxmlformats.org/drawingml/2006/picture">
                 <pic:pic xmlns:pic="http://schemas.openxmlformats.org/drawingml/2006/picture">
                   <pic:nvPicPr>
-                    <pic:cNvPr id="0" name="Picture 12" descr="C:\Users\DARKENSES\AppData\Local\Microsoft\Windows\INetCacheContent.Word\promociones.bmp"/>
+                    <pic:cNvPr id="0" name="Picture 4" descr="C:\Users\gerar\AppData\Local\Microsoft\Windows\INetCache\Content.Word\CRUDPromociones.bmp"/>
                     <pic:cNvPicPr>
                       <a:picLocks noChangeAspect="1" noChangeArrowheads="1"/>
                     </pic:cNvPicPr>
                   </pic:nvPicPr>
                   <pic:blipFill>
-                    <a:blip r:embed="rId18" cstate="print">
+                    <a:blip r:embed="rId18">
                       <a:extLst>
                         <a:ext uri="{28A0092B-C50C-407E-A947-70E740481C1C}">
                           <a14:useLocalDpi xmlns:a14="http://schemas.microsoft.com/office/drawing/2010/main" val="0"/>
@@ -7247,7 +7247,7 @@
                   <pic:spPr bwMode="auto">
                     <a:xfrm>
                       <a:off x="0" y="0"/>
-                      <a:ext cx="4529811" cy="5400000"/>
+                      <a:ext cx="6215592" cy="3467470"/>
                     </a:xfrm>
                     <a:prstGeom prst="rect">
                       <a:avLst/>
@@ -7266,14 +7266,13 @@
       <w:r>
         <w:rPr>
           <w:noProof/>
-          <w:lang w:eastAsia="es-MX"/>
+          <w:lang w:val="es-ES" w:eastAsia="es-ES"/>
         </w:rPr>
-        <w:lastRenderedPageBreak/>
         <w:drawing>
           <wp:inline distT="0" distB="0" distL="0" distR="0">
-            <wp:extent cx="5487973" cy="5400000"/>
-            <wp:effectExtent l="0" t="0" r="0" b="0"/>
-            <wp:docPr id="4" name="Imagen 4" descr="C:\Users\DARKENSES\AppData\Local\Microsoft\Windows\INetCacheContent.Word\Grupo.bmp"/>
+            <wp:extent cx="5909182" cy="3940547"/>
+            <wp:effectExtent l="0" t="0" r="0" b="3175"/>
+            <wp:docPr id="11" name="Imagen 11" descr="C:\Users\gerar\AppData\Local\Microsoft\Windows\INetCache\Content.Word\CRUDGrupos.bmp"/>
             <wp:cNvGraphicFramePr>
               <a:graphicFrameLocks xmlns:a="http://schemas.openxmlformats.org/drawingml/2006/main" noChangeAspect="1"/>
             </wp:cNvGraphicFramePr>
@@ -7281,13 +7280,13 @@
               <a:graphicData uri="http://schemas.openxmlformats.org/drawingml/2006/picture">
                 <pic:pic xmlns:pic="http://schemas.openxmlformats.org/drawingml/2006/picture">
                   <pic:nvPicPr>
-                    <pic:cNvPr id="0" name="Picture 11" descr="C:\Users\DARKENSES\AppData\Local\Microsoft\Windows\INetCacheContent.Word\Grupo.bmp"/>
+                    <pic:cNvPr id="0" name="Picture 3" descr="C:\Users\gerar\AppData\Local\Microsoft\Windows\INetCache\Content.Word\CRUDGrupos.bmp"/>
                     <pic:cNvPicPr>
                       <a:picLocks noChangeAspect="1" noChangeArrowheads="1"/>
                     </pic:cNvPicPr>
                   </pic:nvPicPr>
                   <pic:blipFill>
-                    <a:blip r:embed="rId19" cstate="print">
+                    <a:blip r:embed="rId19">
                       <a:extLst>
                         <a:ext uri="{28A0092B-C50C-407E-A947-70E740481C1C}">
                           <a14:useLocalDpi xmlns:a14="http://schemas.microsoft.com/office/drawing/2010/main" val="0"/>
@@ -7302,7 +7301,7 @@
                   <pic:spPr bwMode="auto">
                     <a:xfrm>
                       <a:off x="0" y="0"/>
-                      <a:ext cx="5487973" cy="5400000"/>
+                      <a:ext cx="5915290" cy="3944620"/>
                     </a:xfrm>
                     <a:prstGeom prst="rect">
                       <a:avLst/>
@@ -7321,14 +7320,14 @@
       <w:r>
         <w:rPr>
           <w:noProof/>
-          <w:lang w:eastAsia="es-MX"/>
+          <w:lang w:val="es-ES" w:eastAsia="es-ES"/>
         </w:rPr>
         <w:lastRenderedPageBreak/>
         <w:drawing>
           <wp:inline distT="0" distB="0" distL="0" distR="0">
-            <wp:extent cx="4529811" cy="5400000"/>
-            <wp:effectExtent l="0" t="0" r="4445" b="0"/>
-            <wp:docPr id="3" name="Imagen 3" descr="C:\Users\DARKENSES\AppData\Local\Microsoft\Windows\INetCacheContent.Word\Colaborador.bmp"/>
+            <wp:extent cx="6099096" cy="3631864"/>
+            <wp:effectExtent l="0" t="0" r="0" b="6985"/>
+            <wp:docPr id="9" name="Imagen 9" descr="C:\Users\gerar\AppData\Local\Microsoft\Windows\INetCache\Content.Word\CRUDAlumnos.bmp"/>
             <wp:cNvGraphicFramePr>
               <a:graphicFrameLocks xmlns:a="http://schemas.openxmlformats.org/drawingml/2006/main" noChangeAspect="1"/>
             </wp:cNvGraphicFramePr>
@@ -7336,13 +7335,13 @@
               <a:graphicData uri="http://schemas.openxmlformats.org/drawingml/2006/picture">
                 <pic:pic xmlns:pic="http://schemas.openxmlformats.org/drawingml/2006/picture">
                   <pic:nvPicPr>
-                    <pic:cNvPr id="0" name="Picture 10" descr="C:\Users\DARKENSES\AppData\Local\Microsoft\Windows\INetCacheContent.Word\Colaborador.bmp"/>
+                    <pic:cNvPr id="0" name="Picture 2" descr="C:\Users\gerar\AppData\Local\Microsoft\Windows\INetCache\Content.Word\CRUDAlumnos.bmp"/>
                     <pic:cNvPicPr>
                       <a:picLocks noChangeAspect="1" noChangeArrowheads="1"/>
                     </pic:cNvPicPr>
                   </pic:nvPicPr>
                   <pic:blipFill>
-                    <a:blip r:embed="rId20" cstate="print">
+                    <a:blip r:embed="rId20">
                       <a:extLst>
                         <a:ext uri="{28A0092B-C50C-407E-A947-70E740481C1C}">
                           <a14:useLocalDpi xmlns:a14="http://schemas.microsoft.com/office/drawing/2010/main" val="0"/>
@@ -7357,7 +7356,7 @@
                   <pic:spPr bwMode="auto">
                     <a:xfrm>
                       <a:off x="0" y="0"/>
-                      <a:ext cx="4529811" cy="5400000"/>
+                      <a:ext cx="6112480" cy="3639834"/>
                     </a:xfrm>
                     <a:prstGeom prst="rect">
                       <a:avLst/>
@@ -7376,14 +7375,13 @@
       <w:r>
         <w:rPr>
           <w:noProof/>
-          <w:lang w:eastAsia="es-MX"/>
+          <w:lang w:val="es-ES" w:eastAsia="es-ES"/>
         </w:rPr>
-        <w:lastRenderedPageBreak/>
         <w:drawing>
           <wp:inline distT="0" distB="0" distL="0" distR="0">
-            <wp:extent cx="4529811" cy="5400000"/>
-            <wp:effectExtent l="0" t="0" r="4445" b="0"/>
-            <wp:docPr id="2" name="Imagen 2" descr="C:\Users\DARKENSES\AppData\Local\Microsoft\Windows\INetCacheContent.Word\Alumno.bmp"/>
+            <wp:extent cx="6107622" cy="3120933"/>
+            <wp:effectExtent l="0" t="0" r="7620" b="3810"/>
+            <wp:docPr id="8" name="Imagen 8" descr="C:\Users\gerar\AppData\Local\Microsoft\Windows\INetCache\Content.Word\CRUColaboradores.bmp"/>
             <wp:cNvGraphicFramePr>
               <a:graphicFrameLocks xmlns:a="http://schemas.openxmlformats.org/drawingml/2006/main" noChangeAspect="1"/>
             </wp:cNvGraphicFramePr>
@@ -7391,13 +7389,13 @@
               <a:graphicData uri="http://schemas.openxmlformats.org/drawingml/2006/picture">
                 <pic:pic xmlns:pic="http://schemas.openxmlformats.org/drawingml/2006/picture">
                   <pic:nvPicPr>
-                    <pic:cNvPr id="0" name="Picture 9" descr="C:\Users\DARKENSES\AppData\Local\Microsoft\Windows\INetCacheContent.Word\Alumno.bmp"/>
+                    <pic:cNvPr id="0" name="Picture 1" descr="C:\Users\gerar\AppData\Local\Microsoft\Windows\INetCache\Content.Word\CRUColaboradores.bmp"/>
                     <pic:cNvPicPr>
                       <a:picLocks noChangeAspect="1" noChangeArrowheads="1"/>
                     </pic:cNvPicPr>
                   </pic:nvPicPr>
                   <pic:blipFill>
-                    <a:blip r:embed="rId21" cstate="print">
+                    <a:blip r:embed="rId21">
                       <a:extLst>
                         <a:ext uri="{28A0092B-C50C-407E-A947-70E740481C1C}">
                           <a14:useLocalDpi xmlns:a14="http://schemas.microsoft.com/office/drawing/2010/main" val="0"/>
@@ -7412,7 +7410,7 @@
                   <pic:spPr bwMode="auto">
                     <a:xfrm>
                       <a:off x="0" y="0"/>
-                      <a:ext cx="4529811" cy="5400000"/>
+                      <a:ext cx="6133897" cy="3134359"/>
                     </a:xfrm>
                     <a:prstGeom prst="rect">
                       <a:avLst/>
@@ -7428,20 +7426,6 @@
           </wp:inline>
         </w:drawing>
       </w:r>
-    </w:p>
-    <w:p>
-      <w:pPr>
-        <w:pStyle w:val="Ttulo1"/>
-        <w:rPr>
-          <w:lang w:eastAsia="es-MX"/>
-        </w:rPr>
-        <w:sectPr>
-          <w:pgSz w:w="12240" w:h="15840"/>
-          <w:pgMar w:top="1417" w:right="1701" w:bottom="1417" w:left="1701" w:header="708" w:footer="708" w:gutter="0"/>
-          <w:cols w:space="708"/>
-          <w:docGrid w:linePitch="360"/>
-        </w:sectPr>
-      </w:pPr>
     </w:p>
     <w:p>
       <w:pPr>
@@ -7476,7 +7460,7 @@
       <w:r>
         <w:rPr>
           <w:noProof/>
-          <w:lang w:eastAsia="es-MX"/>
+          <w:lang w:val="es-ES" w:eastAsia="es-ES"/>
         </w:rPr>
         <w:drawing>
           <wp:inline distT="0" distB="0" distL="0" distR="0" wp14:anchorId="79FEBFE3" wp14:editId="5A4BCEEB">
@@ -7562,7 +7546,7 @@
 </file>
 
 <file path=word/endnotes.xml><?xml version="1.0" encoding="utf-8"?>
-<w:endnotes xmlns:wpc="http://schemas.microsoft.com/office/word/2010/wordprocessingCanvas" xmlns:cx="http://schemas.microsoft.com/office/drawing/2014/chartex" xmlns:cx1="http://schemas.microsoft.com/office/drawing/2015/9/8/chartex" xmlns:cx2="http://schemas.microsoft.com/office/drawing/2015/10/21/chartex" xmlns:cx3="http://schemas.microsoft.com/office/drawing/2016/5/9/chartex" xmlns:cx4="http://schemas.microsoft.com/office/drawing/2016/5/10/chartex" xmlns:cx5="http://schemas.microsoft.com/office/drawing/2016/5/11/chartex" xmlns:mc="http://schemas.openxmlformats.org/markup-compatibility/2006" xmlns:o="urn:schemas-microsoft-com:office:office" xmlns:r="http://schemas.openxmlformats.org/officeDocument/2006/relationships" xmlns:m="http://schemas.openxmlformats.org/officeDocument/2006/math" xmlns:v="urn:schemas-microsoft-com:vml" xmlns:wp14="http://schemas.microsoft.com/office/word/2010/wordprocessingDrawing" xmlns:wp="http://schemas.openxmlformats.org/drawingml/2006/wordprocessingDrawing" xmlns:w10="urn:schemas-microsoft-com:office:word" xmlns:w="http://schemas.openxmlformats.org/wordprocessingml/2006/main" xmlns:w14="http://schemas.microsoft.com/office/word/2010/wordml" xmlns:w15="http://schemas.microsoft.com/office/word/2012/wordml" xmlns:w16se="http://schemas.microsoft.com/office/word/2015/wordml/symex" xmlns:wpg="http://schemas.microsoft.com/office/word/2010/wordprocessingGroup" xmlns:wpi="http://schemas.microsoft.com/office/word/2010/wordprocessingInk" xmlns:wne="http://schemas.microsoft.com/office/word/2006/wordml" xmlns:wps="http://schemas.microsoft.com/office/word/2010/wordprocessingShape" mc:Ignorable="w14 w15 w16se wp14">
+<w:endnotes xmlns:wpc="http://schemas.microsoft.com/office/word/2010/wordprocessingCanvas" xmlns:cx="http://schemas.microsoft.com/office/drawing/2014/chartex" xmlns:cx1="http://schemas.microsoft.com/office/drawing/2015/9/8/chartex" xmlns:cx2="http://schemas.microsoft.com/office/drawing/2015/10/21/chartex" xmlns:cx3="http://schemas.microsoft.com/office/drawing/2016/5/9/chartex" xmlns:cx4="http://schemas.microsoft.com/office/drawing/2016/5/10/chartex" xmlns:cx5="http://schemas.microsoft.com/office/drawing/2016/5/11/chartex" xmlns:cx6="http://schemas.microsoft.com/office/drawing/2016/5/12/chartex" xmlns:cx7="http://schemas.microsoft.com/office/drawing/2016/5/13/chartex" xmlns:cx8="http://schemas.microsoft.com/office/drawing/2016/5/14/chartex" xmlns:mc="http://schemas.openxmlformats.org/markup-compatibility/2006" xmlns:o="urn:schemas-microsoft-com:office:office" xmlns:r="http://schemas.openxmlformats.org/officeDocument/2006/relationships" xmlns:m="http://schemas.openxmlformats.org/officeDocument/2006/math" xmlns:v="urn:schemas-microsoft-com:vml" xmlns:wp14="http://schemas.microsoft.com/office/word/2010/wordprocessingDrawing" xmlns:wp="http://schemas.openxmlformats.org/drawingml/2006/wordprocessingDrawing" xmlns:w10="urn:schemas-microsoft-com:office:word" xmlns:w="http://schemas.openxmlformats.org/wordprocessingml/2006/main" xmlns:w14="http://schemas.microsoft.com/office/word/2010/wordml" xmlns:w15="http://schemas.microsoft.com/office/word/2012/wordml" xmlns:w16se="http://schemas.microsoft.com/office/word/2015/wordml/symex" xmlns:wpg="http://schemas.microsoft.com/office/word/2010/wordprocessingGroup" xmlns:wpi="http://schemas.microsoft.com/office/word/2010/wordprocessingInk" xmlns:wne="http://schemas.microsoft.com/office/word/2006/wordml" xmlns:wps="http://schemas.microsoft.com/office/word/2010/wordprocessingShape" mc:Ignorable="w14 w15 w16se wp14">
   <w:endnote w:type="separator" w:id="-1">
     <w:p>
       <w:pPr>
@@ -7587,7 +7571,7 @@
 </file>
 
 <file path=word/footer1.xml><?xml version="1.0" encoding="utf-8"?>
-<w:ftr xmlns:wpc="http://schemas.microsoft.com/office/word/2010/wordprocessingCanvas" xmlns:cx="http://schemas.microsoft.com/office/drawing/2014/chartex" xmlns:cx1="http://schemas.microsoft.com/office/drawing/2015/9/8/chartex" xmlns:cx2="http://schemas.microsoft.com/office/drawing/2015/10/21/chartex" xmlns:cx3="http://schemas.microsoft.com/office/drawing/2016/5/9/chartex" xmlns:cx4="http://schemas.microsoft.com/office/drawing/2016/5/10/chartex" xmlns:cx5="http://schemas.microsoft.com/office/drawing/2016/5/11/chartex" xmlns:mc="http://schemas.openxmlformats.org/markup-compatibility/2006" xmlns:o="urn:schemas-microsoft-com:office:office" xmlns:r="http://schemas.openxmlformats.org/officeDocument/2006/relationships" xmlns:m="http://schemas.openxmlformats.org/officeDocument/2006/math" xmlns:v="urn:schemas-microsoft-com:vml" xmlns:wp14="http://schemas.microsoft.com/office/word/2010/wordprocessingDrawing" xmlns:wp="http://schemas.openxmlformats.org/drawingml/2006/wordprocessingDrawing" xmlns:w10="urn:schemas-microsoft-com:office:word" xmlns:w="http://schemas.openxmlformats.org/wordprocessingml/2006/main" xmlns:w14="http://schemas.microsoft.com/office/word/2010/wordml" xmlns:w15="http://schemas.microsoft.com/office/word/2012/wordml" xmlns:w16se="http://schemas.microsoft.com/office/word/2015/wordml/symex" xmlns:wpg="http://schemas.microsoft.com/office/word/2010/wordprocessingGroup" xmlns:wpi="http://schemas.microsoft.com/office/word/2010/wordprocessingInk" xmlns:wne="http://schemas.microsoft.com/office/word/2006/wordml" xmlns:wps="http://schemas.microsoft.com/office/word/2010/wordprocessingShape" mc:Ignorable="w14 w15 w16se wp14">
+<w:ftr xmlns:wpc="http://schemas.microsoft.com/office/word/2010/wordprocessingCanvas" xmlns:cx="http://schemas.microsoft.com/office/drawing/2014/chartex" xmlns:cx1="http://schemas.microsoft.com/office/drawing/2015/9/8/chartex" xmlns:cx2="http://schemas.microsoft.com/office/drawing/2015/10/21/chartex" xmlns:cx3="http://schemas.microsoft.com/office/drawing/2016/5/9/chartex" xmlns:cx4="http://schemas.microsoft.com/office/drawing/2016/5/10/chartex" xmlns:cx5="http://schemas.microsoft.com/office/drawing/2016/5/11/chartex" xmlns:cx6="http://schemas.microsoft.com/office/drawing/2016/5/12/chartex" xmlns:cx7="http://schemas.microsoft.com/office/drawing/2016/5/13/chartex" xmlns:cx8="http://schemas.microsoft.com/office/drawing/2016/5/14/chartex" xmlns:mc="http://schemas.openxmlformats.org/markup-compatibility/2006" xmlns:o="urn:schemas-microsoft-com:office:office" xmlns:r="http://schemas.openxmlformats.org/officeDocument/2006/relationships" xmlns:m="http://schemas.openxmlformats.org/officeDocument/2006/math" xmlns:v="urn:schemas-microsoft-com:vml" xmlns:wp14="http://schemas.microsoft.com/office/word/2010/wordprocessingDrawing" xmlns:wp="http://schemas.openxmlformats.org/drawingml/2006/wordprocessingDrawing" xmlns:w10="urn:schemas-microsoft-com:office:word" xmlns:w="http://schemas.openxmlformats.org/wordprocessingml/2006/main" xmlns:w14="http://schemas.microsoft.com/office/word/2010/wordml" xmlns:w15="http://schemas.microsoft.com/office/word/2012/wordml" xmlns:w16se="http://schemas.microsoft.com/office/word/2015/wordml/symex" xmlns:wpg="http://schemas.microsoft.com/office/word/2010/wordprocessingGroup" xmlns:wpi="http://schemas.microsoft.com/office/word/2010/wordprocessingInk" xmlns:wne="http://schemas.microsoft.com/office/word/2006/wordml" xmlns:wps="http://schemas.microsoft.com/office/word/2010/wordprocessingShape" mc:Ignorable="w14 w15 w16se wp14">
   <w:sdt>
     <w:sdtPr>
       <w:id w:val="882452091"/>
@@ -7596,6 +7580,7 @@
         <w:docPartUnique/>
       </w:docPartObj>
     </w:sdtPr>
+    <w:sdtEndPr/>
     <w:sdtContent>
       <w:sdt>
         <w:sdtPr>
@@ -7605,6 +7590,7 @@
             <w:docPartUnique/>
           </w:docPartObj>
         </w:sdtPr>
+        <w:sdtEndPr/>
         <w:sdtContent>
           <w:p>
             <w:pPr>
@@ -7648,7 +7634,7 @@
                 <w:bCs/>
                 <w:noProof/>
               </w:rPr>
-              <w:t>18</w:t>
+              <w:t>17</w:t>
             </w:r>
             <w:r>
               <w:rPr>
@@ -7696,7 +7682,7 @@
                 <w:bCs/>
                 <w:noProof/>
               </w:rPr>
-              <w:t>20</w:t>
+              <w:t>17</w:t>
             </w:r>
             <w:r>
               <w:rPr>
@@ -7730,7 +7716,7 @@
 </file>
 
 <file path=word/footnotes.xml><?xml version="1.0" encoding="utf-8"?>
-<w:footnotes xmlns:wpc="http://schemas.microsoft.com/office/word/2010/wordprocessingCanvas" xmlns:cx="http://schemas.microsoft.com/office/drawing/2014/chartex" xmlns:cx1="http://schemas.microsoft.com/office/drawing/2015/9/8/chartex" xmlns:cx2="http://schemas.microsoft.com/office/drawing/2015/10/21/chartex" xmlns:cx3="http://schemas.microsoft.com/office/drawing/2016/5/9/chartex" xmlns:cx4="http://schemas.microsoft.com/office/drawing/2016/5/10/chartex" xmlns:cx5="http://schemas.microsoft.com/office/drawing/2016/5/11/chartex" xmlns:mc="http://schemas.openxmlformats.org/markup-compatibility/2006" xmlns:o="urn:schemas-microsoft-com:office:office" xmlns:r="http://schemas.openxmlformats.org/officeDocument/2006/relationships" xmlns:m="http://schemas.openxmlformats.org/officeDocument/2006/math" xmlns:v="urn:schemas-microsoft-com:vml" xmlns:wp14="http://schemas.microsoft.com/office/word/2010/wordprocessingDrawing" xmlns:wp="http://schemas.openxmlformats.org/drawingml/2006/wordprocessingDrawing" xmlns:w10="urn:schemas-microsoft-com:office:word" xmlns:w="http://schemas.openxmlformats.org/wordprocessingml/2006/main" xmlns:w14="http://schemas.microsoft.com/office/word/2010/wordml" xmlns:w15="http://schemas.microsoft.com/office/word/2012/wordml" xmlns:w16se="http://schemas.microsoft.com/office/word/2015/wordml/symex" xmlns:wpg="http://schemas.microsoft.com/office/word/2010/wordprocessingGroup" xmlns:wpi="http://schemas.microsoft.com/office/word/2010/wordprocessingInk" xmlns:wne="http://schemas.microsoft.com/office/word/2006/wordml" xmlns:wps="http://schemas.microsoft.com/office/word/2010/wordprocessingShape" mc:Ignorable="w14 w15 w16se wp14">
+<w:footnotes xmlns:wpc="http://schemas.microsoft.com/office/word/2010/wordprocessingCanvas" xmlns:cx="http://schemas.microsoft.com/office/drawing/2014/chartex" xmlns:cx1="http://schemas.microsoft.com/office/drawing/2015/9/8/chartex" xmlns:cx2="http://schemas.microsoft.com/office/drawing/2015/10/21/chartex" xmlns:cx3="http://schemas.microsoft.com/office/drawing/2016/5/9/chartex" xmlns:cx4="http://schemas.microsoft.com/office/drawing/2016/5/10/chartex" xmlns:cx5="http://schemas.microsoft.com/office/drawing/2016/5/11/chartex" xmlns:cx6="http://schemas.microsoft.com/office/drawing/2016/5/12/chartex" xmlns:cx7="http://schemas.microsoft.com/office/drawing/2016/5/13/chartex" xmlns:cx8="http://schemas.microsoft.com/office/drawing/2016/5/14/chartex" xmlns:mc="http://schemas.openxmlformats.org/markup-compatibility/2006" xmlns:o="urn:schemas-microsoft-com:office:office" xmlns:r="http://schemas.openxmlformats.org/officeDocument/2006/relationships" xmlns:m="http://schemas.openxmlformats.org/officeDocument/2006/math" xmlns:v="urn:schemas-microsoft-com:vml" xmlns:wp14="http://schemas.microsoft.com/office/word/2010/wordprocessingDrawing" xmlns:wp="http://schemas.openxmlformats.org/drawingml/2006/wordprocessingDrawing" xmlns:w10="urn:schemas-microsoft-com:office:word" xmlns:w="http://schemas.openxmlformats.org/wordprocessingml/2006/main" xmlns:w14="http://schemas.microsoft.com/office/word/2010/wordml" xmlns:w15="http://schemas.microsoft.com/office/word/2012/wordml" xmlns:w16se="http://schemas.microsoft.com/office/word/2015/wordml/symex" xmlns:wpg="http://schemas.microsoft.com/office/word/2010/wordprocessingGroup" xmlns:wpi="http://schemas.microsoft.com/office/word/2010/wordprocessingInk" xmlns:wne="http://schemas.microsoft.com/office/word/2006/wordml" xmlns:wps="http://schemas.microsoft.com/office/word/2010/wordprocessingShape" mc:Ignorable="w14 w15 w16se wp14">
   <w:footnote w:type="separator" w:id="-1">
     <w:p>
       <w:pPr>
@@ -7755,7 +7741,7 @@
 </file>
 
 <file path=word/header1.xml><?xml version="1.0" encoding="utf-8"?>
-<w:hdr xmlns:wpc="http://schemas.microsoft.com/office/word/2010/wordprocessingCanvas" xmlns:cx="http://schemas.microsoft.com/office/drawing/2014/chartex" xmlns:cx1="http://schemas.microsoft.com/office/drawing/2015/9/8/chartex" xmlns:cx2="http://schemas.microsoft.com/office/drawing/2015/10/21/chartex" xmlns:cx3="http://schemas.microsoft.com/office/drawing/2016/5/9/chartex" xmlns:cx4="http://schemas.microsoft.com/office/drawing/2016/5/10/chartex" xmlns:cx5="http://schemas.microsoft.com/office/drawing/2016/5/11/chartex" xmlns:mc="http://schemas.openxmlformats.org/markup-compatibility/2006" xmlns:o="urn:schemas-microsoft-com:office:office" xmlns:r="http://schemas.openxmlformats.org/officeDocument/2006/relationships" xmlns:m="http://schemas.openxmlformats.org/officeDocument/2006/math" xmlns:v="urn:schemas-microsoft-com:vml" xmlns:wp14="http://schemas.microsoft.com/office/word/2010/wordprocessingDrawing" xmlns:wp="http://schemas.openxmlformats.org/drawingml/2006/wordprocessingDrawing" xmlns:w10="urn:schemas-microsoft-com:office:word" xmlns:w="http://schemas.openxmlformats.org/wordprocessingml/2006/main" xmlns:w14="http://schemas.microsoft.com/office/word/2010/wordml" xmlns:w15="http://schemas.microsoft.com/office/word/2012/wordml" xmlns:w16se="http://schemas.microsoft.com/office/word/2015/wordml/symex" xmlns:wpg="http://schemas.microsoft.com/office/word/2010/wordprocessingGroup" xmlns:wpi="http://schemas.microsoft.com/office/word/2010/wordprocessingInk" xmlns:wne="http://schemas.microsoft.com/office/word/2006/wordml" xmlns:wps="http://schemas.microsoft.com/office/word/2010/wordprocessingShape" mc:Ignorable="w14 w15 w16se wp14">
+<w:hdr xmlns:wpc="http://schemas.microsoft.com/office/word/2010/wordprocessingCanvas" xmlns:cx="http://schemas.microsoft.com/office/drawing/2014/chartex" xmlns:cx1="http://schemas.microsoft.com/office/drawing/2015/9/8/chartex" xmlns:cx2="http://schemas.microsoft.com/office/drawing/2015/10/21/chartex" xmlns:cx3="http://schemas.microsoft.com/office/drawing/2016/5/9/chartex" xmlns:cx4="http://schemas.microsoft.com/office/drawing/2016/5/10/chartex" xmlns:cx5="http://schemas.microsoft.com/office/drawing/2016/5/11/chartex" xmlns:cx6="http://schemas.microsoft.com/office/drawing/2016/5/12/chartex" xmlns:cx7="http://schemas.microsoft.com/office/drawing/2016/5/13/chartex" xmlns:cx8="http://schemas.microsoft.com/office/drawing/2016/5/14/chartex" xmlns:mc="http://schemas.openxmlformats.org/markup-compatibility/2006" xmlns:o="urn:schemas-microsoft-com:office:office" xmlns:r="http://schemas.openxmlformats.org/officeDocument/2006/relationships" xmlns:m="http://schemas.openxmlformats.org/officeDocument/2006/math" xmlns:v="urn:schemas-microsoft-com:vml" xmlns:wp14="http://schemas.microsoft.com/office/word/2010/wordprocessingDrawing" xmlns:wp="http://schemas.openxmlformats.org/drawingml/2006/wordprocessingDrawing" xmlns:w10="urn:schemas-microsoft-com:office:word" xmlns:w="http://schemas.openxmlformats.org/wordprocessingml/2006/main" xmlns:w14="http://schemas.microsoft.com/office/word/2010/wordml" xmlns:w15="http://schemas.microsoft.com/office/word/2012/wordml" xmlns:w16se="http://schemas.microsoft.com/office/word/2015/wordml/symex" xmlns:wpg="http://schemas.microsoft.com/office/word/2010/wordprocessingGroup" xmlns:wpi="http://schemas.microsoft.com/office/word/2010/wordprocessingInk" xmlns:wne="http://schemas.microsoft.com/office/word/2006/wordml" xmlns:wps="http://schemas.microsoft.com/office/word/2010/wordprocessingShape" mc:Ignorable="w14 w15 w16se wp14">
   <w:p>
     <w:pPr>
       <w:pStyle w:val="Encabezado"/>
@@ -7775,7 +7761,7 @@
 </file>
 
 <file path=word/numbering.xml><?xml version="1.0" encoding="utf-8"?>
-<w:numbering xmlns:wpc="http://schemas.microsoft.com/office/word/2010/wordprocessingCanvas" xmlns:cx="http://schemas.microsoft.com/office/drawing/2014/chartex" xmlns:cx1="http://schemas.microsoft.com/office/drawing/2015/9/8/chartex" xmlns:cx2="http://schemas.microsoft.com/office/drawing/2015/10/21/chartex" xmlns:cx3="http://schemas.microsoft.com/office/drawing/2016/5/9/chartex" xmlns:cx4="http://schemas.microsoft.com/office/drawing/2016/5/10/chartex" xmlns:cx5="http://schemas.microsoft.com/office/drawing/2016/5/11/chartex" xmlns:mc="http://schemas.openxmlformats.org/markup-compatibility/2006" xmlns:o="urn:schemas-microsoft-com:office:office" xmlns:r="http://schemas.openxmlformats.org/officeDocument/2006/relationships" xmlns:m="http://schemas.openxmlformats.org/officeDocument/2006/math" xmlns:v="urn:schemas-microsoft-com:vml" xmlns:wp14="http://schemas.microsoft.com/office/word/2010/wordprocessingDrawing" xmlns:wp="http://schemas.openxmlformats.org/drawingml/2006/wordprocessingDrawing" xmlns:w10="urn:schemas-microsoft-com:office:word" xmlns:w="http://schemas.openxmlformats.org/wordprocessingml/2006/main" xmlns:w14="http://schemas.microsoft.com/office/word/2010/wordml" xmlns:w15="http://schemas.microsoft.com/office/word/2012/wordml" xmlns:w16se="http://schemas.microsoft.com/office/word/2015/wordml/symex" xmlns:wpg="http://schemas.microsoft.com/office/word/2010/wordprocessingGroup" xmlns:wpi="http://schemas.microsoft.com/office/word/2010/wordprocessingInk" xmlns:wne="http://schemas.microsoft.com/office/word/2006/wordml" xmlns:wps="http://schemas.microsoft.com/office/word/2010/wordprocessingShape" mc:Ignorable="w14 w15 w16se wp14">
+<w:numbering xmlns:wpc="http://schemas.microsoft.com/office/word/2010/wordprocessingCanvas" xmlns:cx="http://schemas.microsoft.com/office/drawing/2014/chartex" xmlns:cx1="http://schemas.microsoft.com/office/drawing/2015/9/8/chartex" xmlns:cx2="http://schemas.microsoft.com/office/drawing/2015/10/21/chartex" xmlns:cx3="http://schemas.microsoft.com/office/drawing/2016/5/9/chartex" xmlns:cx4="http://schemas.microsoft.com/office/drawing/2016/5/10/chartex" xmlns:cx5="http://schemas.microsoft.com/office/drawing/2016/5/11/chartex" xmlns:cx6="http://schemas.microsoft.com/office/drawing/2016/5/12/chartex" xmlns:cx7="http://schemas.microsoft.com/office/drawing/2016/5/13/chartex" xmlns:cx8="http://schemas.microsoft.com/office/drawing/2016/5/14/chartex" xmlns:mc="http://schemas.openxmlformats.org/markup-compatibility/2006" xmlns:o="urn:schemas-microsoft-com:office:office" xmlns:r="http://schemas.openxmlformats.org/officeDocument/2006/relationships" xmlns:m="http://schemas.openxmlformats.org/officeDocument/2006/math" xmlns:v="urn:schemas-microsoft-com:vml" xmlns:wp14="http://schemas.microsoft.com/office/word/2010/wordprocessingDrawing" xmlns:wp="http://schemas.openxmlformats.org/drawingml/2006/wordprocessingDrawing" xmlns:w10="urn:schemas-microsoft-com:office:word" xmlns:w="http://schemas.openxmlformats.org/wordprocessingml/2006/main" xmlns:w14="http://schemas.microsoft.com/office/word/2010/wordml" xmlns:w15="http://schemas.microsoft.com/office/word/2012/wordml" xmlns:w16se="http://schemas.microsoft.com/office/word/2015/wordml/symex" xmlns:wpg="http://schemas.microsoft.com/office/word/2010/wordprocessingGroup" xmlns:wpi="http://schemas.microsoft.com/office/word/2010/wordprocessingInk" xmlns:wne="http://schemas.microsoft.com/office/word/2006/wordml" xmlns:wps="http://schemas.microsoft.com/office/word/2010/wordprocessingShape" mc:Ignorable="w14 w15 w16se wp14">
   <w:abstractNum w:abstractNumId="0" w15:restartNumberingAfterBreak="0">
     <w:nsid w:val="00EA4B18"/>
     <w:multiLevelType w:val="multilevel"/>
@@ -8579,7 +8565,7 @@
 </file>
 
 <file path=word/glossary/document.xml><?xml version="1.0" encoding="utf-8"?>
-<w:glossaryDocument xmlns:wpc="http://schemas.microsoft.com/office/word/2010/wordprocessingCanvas" xmlns:cx="http://schemas.microsoft.com/office/drawing/2014/chartex" xmlns:cx1="http://schemas.microsoft.com/office/drawing/2015/9/8/chartex" xmlns:cx2="http://schemas.microsoft.com/office/drawing/2015/10/21/chartex" xmlns:cx3="http://schemas.microsoft.com/office/drawing/2016/5/9/chartex" xmlns:cx4="http://schemas.microsoft.com/office/drawing/2016/5/10/chartex" xmlns:cx5="http://schemas.microsoft.com/office/drawing/2016/5/11/chartex" xmlns:mc="http://schemas.openxmlformats.org/markup-compatibility/2006" xmlns:o="urn:schemas-microsoft-com:office:office" xmlns:r="http://schemas.openxmlformats.org/officeDocument/2006/relationships" xmlns:m="http://schemas.openxmlformats.org/officeDocument/2006/math" xmlns:v="urn:schemas-microsoft-com:vml" xmlns:wp14="http://schemas.microsoft.com/office/word/2010/wordprocessingDrawing" xmlns:wp="http://schemas.openxmlformats.org/drawingml/2006/wordprocessingDrawing" xmlns:w10="urn:schemas-microsoft-com:office:word" xmlns:w="http://schemas.openxmlformats.org/wordprocessingml/2006/main" xmlns:w14="http://schemas.microsoft.com/office/word/2010/wordml" xmlns:w15="http://schemas.microsoft.com/office/word/2012/wordml" xmlns:w16se="http://schemas.microsoft.com/office/word/2015/wordml/symex" xmlns:wpg="http://schemas.microsoft.com/office/word/2010/wordprocessingGroup" xmlns:wpi="http://schemas.microsoft.com/office/word/2010/wordprocessingInk" xmlns:wne="http://schemas.microsoft.com/office/word/2006/wordml" xmlns:wps="http://schemas.microsoft.com/office/word/2010/wordprocessingShape" mc:Ignorable="w14 w15 w16se wp14">
+<w:glossaryDocument xmlns:wpc="http://schemas.microsoft.com/office/word/2010/wordprocessingCanvas" xmlns:cx="http://schemas.microsoft.com/office/drawing/2014/chartex" xmlns:cx1="http://schemas.microsoft.com/office/drawing/2015/9/8/chartex" xmlns:cx2="http://schemas.microsoft.com/office/drawing/2015/10/21/chartex" xmlns:cx3="http://schemas.microsoft.com/office/drawing/2016/5/9/chartex" xmlns:cx4="http://schemas.microsoft.com/office/drawing/2016/5/10/chartex" xmlns:cx5="http://schemas.microsoft.com/office/drawing/2016/5/11/chartex" xmlns:cx6="http://schemas.microsoft.com/office/drawing/2016/5/12/chartex" xmlns:cx7="http://schemas.microsoft.com/office/drawing/2016/5/13/chartex" xmlns:cx8="http://schemas.microsoft.com/office/drawing/2016/5/14/chartex" xmlns:mc="http://schemas.openxmlformats.org/markup-compatibility/2006" xmlns:o="urn:schemas-microsoft-com:office:office" xmlns:r="http://schemas.openxmlformats.org/officeDocument/2006/relationships" xmlns:m="http://schemas.openxmlformats.org/officeDocument/2006/math" xmlns:v="urn:schemas-microsoft-com:vml" xmlns:wp14="http://schemas.microsoft.com/office/word/2010/wordprocessingDrawing" xmlns:wp="http://schemas.openxmlformats.org/drawingml/2006/wordprocessingDrawing" xmlns:w10="urn:schemas-microsoft-com:office:word" xmlns:w="http://schemas.openxmlformats.org/wordprocessingml/2006/main" xmlns:w14="http://schemas.microsoft.com/office/word/2010/wordml" xmlns:w15="http://schemas.microsoft.com/office/word/2012/wordml" xmlns:w16se="http://schemas.microsoft.com/office/word/2015/wordml/symex" xmlns:wpg="http://schemas.microsoft.com/office/word/2010/wordprocessingGroup" xmlns:wpi="http://schemas.microsoft.com/office/word/2010/wordprocessingInk" xmlns:wne="http://schemas.microsoft.com/office/word/2006/wordml" xmlns:wps="http://schemas.microsoft.com/office/word/2010/wordprocessingShape" mc:Ignorable="w14 w15 w16se wp14">
   <w:docParts>
     <w:docPart>
       <w:docPartPr>
@@ -8605,7 +8591,7 @@
             <w:rPr>
               <w:rFonts w:asciiTheme="majorHAnsi" w:eastAsiaTheme="majorEastAsia" w:hAnsiTheme="majorHAnsi" w:cstheme="majorBidi"/>
               <w:caps/>
-              <w:color w:val="5B9BD5" w:themeColor="accent1"/>
+              <w:color w:val="4472C4" w:themeColor="accent1"/>
               <w:sz w:val="80"/>
               <w:szCs w:val="80"/>
               <w:lang w:val="es-ES"/>
@@ -8637,7 +8623,7 @@
           </w:pPr>
           <w:r>
             <w:rPr>
-              <w:color w:val="5B9BD5" w:themeColor="accent1"/>
+              <w:color w:val="4472C4" w:themeColor="accent1"/>
               <w:sz w:val="28"/>
               <w:szCs w:val="28"/>
               <w:lang w:val="es-ES"/>
@@ -8665,7 +8651,7 @@
     <w:charset w:val="00"/>
     <w:family w:val="roman"/>
     <w:pitch w:val="variable"/>
-    <w:sig w:usb0="E0002AFF" w:usb1="C0007843" w:usb2="00000009" w:usb3="00000000" w:csb0="000001FF" w:csb1="00000000"/>
+    <w:sig w:usb0="E0002EFF" w:usb1="C000785B" w:usb2="00000009" w:usb3="00000000" w:csb0="000001FF" w:csb1="00000000"/>
   </w:font>
   <w:font w:name="Courier New">
     <w:panose1 w:val="02070309020205020404"/>
@@ -8686,14 +8672,14 @@
     <w:charset w:val="00"/>
     <w:family w:val="swiss"/>
     <w:pitch w:val="variable"/>
-    <w:sig w:usb0="E0002AFF" w:usb1="4000ACFF" w:usb2="00000001" w:usb3="00000000" w:csb0="000001FF" w:csb1="00000000"/>
+    <w:sig w:usb0="E0002AFF" w:usb1="C000247B" w:usb2="00000009" w:usb3="00000000" w:csb0="000001FF" w:csb1="00000000"/>
   </w:font>
   <w:font w:name="Calibri Light">
     <w:panose1 w:val="020F0302020204030204"/>
     <w:charset w:val="00"/>
     <w:family w:val="swiss"/>
     <w:pitch w:val="variable"/>
-    <w:sig w:usb0="A0002AEF" w:usb1="4000207B" w:usb2="00000000" w:usb3="00000000" w:csb0="000001FF" w:csb1="00000000"/>
+    <w:sig w:usb0="E0002AFF" w:usb1="C000247B" w:usb2="00000009" w:usb3="00000000" w:csb0="000001FF" w:csb1="00000000"/>
   </w:font>
   <w:font w:name="Yu Gothic Light">
     <w:altName w:val="游ゴシック Light"/>
@@ -8705,7 +8691,6 @@
   </w:font>
   <w:font w:name="Yu Mincho">
     <w:altName w:val="游明朝"/>
-    <w:panose1 w:val="02020400000000000000"/>
     <w:charset w:val="80"/>
     <w:family w:val="roman"/>
     <w:pitch w:val="variable"/>
@@ -8731,6 +8716,9 @@
   <w:rsids>
     <w:rsidRoot w:val="00D13917"/>
     <w:rsid w:val="0016691B"/>
+    <w:rsid w:val="001D4EFF"/>
+    <w:rsid w:val="00756F3B"/>
+    <w:rsid w:val="00B946FC"/>
     <w:rsid w:val="00D13917"/>
   </w:rsids>
   <m:mathPr>
@@ -8748,8 +8736,8 @@
   </m:mathPr>
   <w:themeFontLang w:val="es-MX"/>
   <w:clrSchemeMapping w:bg1="light1" w:t1="dark1" w:bg2="light2" w:t2="dark2" w:accent1="accent1" w:accent2="accent2" w:accent3="accent3" w:accent4="accent4" w:accent5="accent5" w:accent6="accent6" w:hyperlink="hyperlink" w:followedHyperlink="followedHyperlink"/>
-  <w:decimalSymbol w:val="."/>
-  <w:listSeparator w:val=","/>
+  <w:decimalSymbol w:val=","/>
+  <w:listSeparator w:val=";"/>
   <w15:chartTrackingRefBased/>
 </w:settings>
 </file>
@@ -9481,7 +9469,7 @@
 </file>
 
 <file path=customXml/itemProps2.xml><?xml version="1.0" encoding="utf-8"?>
-<ds:datastoreItem xmlns:ds="http://schemas.openxmlformats.org/officeDocument/2006/customXml" ds:itemID="{60658BFA-FA3E-4DA7-8B7E-6189A0EA337C}">
+<ds:datastoreItem xmlns:ds="http://schemas.openxmlformats.org/officeDocument/2006/customXml" ds:itemID="{A9FAA685-02D7-445A-8A5D-34B5A9CC3E36}">
   <ds:schemaRefs>
     <ds:schemaRef ds:uri="http://schemas.openxmlformats.org/officeDocument/2006/bibliography"/>
   </ds:schemaRefs>

</xml_diff>

<commit_message>
Modificación del modelo relacional
</commit_message>
<xml_diff>
--- a/Documento de Primera Entrega.docx
+++ b/Documento de Primera Entrega.docx
@@ -1478,27 +1478,14 @@
       <w:r>
         <w:t xml:space="preserve">Tabla </w:t>
       </w:r>
-      <w:r>
-        <w:fldChar w:fldCharType="begin"/>
-      </w:r>
-      <w:r>
-        <w:instrText xml:space="preserve"> SEQ Tabla \* ARABIC </w:instrText>
-      </w:r>
-      <w:r>
-        <w:fldChar w:fldCharType="separate"/>
-      </w:r>
-      <w:r>
-        <w:rPr>
-          <w:noProof/>
-        </w:rPr>
-        <w:t>3</w:t>
-      </w:r>
-      <w:r>
-        <w:rPr>
-          <w:noProof/>
-        </w:rPr>
-        <w:fldChar w:fldCharType="end"/>
-      </w:r>
+      <w:fldSimple w:instr=" SEQ Tabla \* ARABIC ">
+        <w:r>
+          <w:rPr>
+            <w:noProof/>
+          </w:rPr>
+          <w:t>3</w:t>
+        </w:r>
+      </w:fldSimple>
       <w:r>
         <w:t xml:space="preserve"> </w:t>
       </w:r>
@@ -2851,27 +2838,14 @@
       <w:r>
         <w:t xml:space="preserve">Tabla </w:t>
       </w:r>
-      <w:r>
-        <w:fldChar w:fldCharType="begin"/>
-      </w:r>
-      <w:r>
-        <w:instrText xml:space="preserve"> SEQ Tabla \* ARABIC </w:instrText>
-      </w:r>
-      <w:r>
-        <w:fldChar w:fldCharType="separate"/>
-      </w:r>
-      <w:r>
-        <w:rPr>
-          <w:noProof/>
-        </w:rPr>
-        <w:t>4</w:t>
-      </w:r>
-      <w:r>
-        <w:rPr>
-          <w:noProof/>
-        </w:rPr>
-        <w:fldChar w:fldCharType="end"/>
-      </w:r>
+      <w:fldSimple w:instr=" SEQ Tabla \* ARABIC ">
+        <w:r>
+          <w:rPr>
+            <w:noProof/>
+          </w:rPr>
+          <w:t>4</w:t>
+        </w:r>
+      </w:fldSimple>
       <w:r>
         <w:t xml:space="preserve"> </w:t>
       </w:r>
@@ -4153,27 +4127,14 @@
       <w:r>
         <w:t xml:space="preserve">Tabla </w:t>
       </w:r>
-      <w:r>
-        <w:fldChar w:fldCharType="begin"/>
-      </w:r>
-      <w:r>
-        <w:instrText xml:space="preserve"> SEQ Tabla \* ARABIC </w:instrText>
-      </w:r>
-      <w:r>
-        <w:fldChar w:fldCharType="separate"/>
-      </w:r>
-      <w:r>
-        <w:rPr>
-          <w:noProof/>
-        </w:rPr>
-        <w:t>5</w:t>
-      </w:r>
-      <w:r>
-        <w:rPr>
-          <w:noProof/>
-        </w:rPr>
-        <w:fldChar w:fldCharType="end"/>
-      </w:r>
+      <w:fldSimple w:instr=" SEQ Tabla \* ARABIC ">
+        <w:r>
+          <w:rPr>
+            <w:noProof/>
+          </w:rPr>
+          <w:t>5</w:t>
+        </w:r>
+      </w:fldSimple>
       <w:r>
         <w:t xml:space="preserve"> </w:t>
       </w:r>
@@ -5347,27 +5308,14 @@
       <w:r>
         <w:t xml:space="preserve">Tabla </w:t>
       </w:r>
-      <w:r>
-        <w:fldChar w:fldCharType="begin"/>
-      </w:r>
-      <w:r>
-        <w:instrText xml:space="preserve"> SEQ Tabla \* ARABIC </w:instrText>
-      </w:r>
-      <w:r>
-        <w:fldChar w:fldCharType="separate"/>
-      </w:r>
-      <w:r>
-        <w:rPr>
-          <w:noProof/>
-        </w:rPr>
-        <w:t>6</w:t>
-      </w:r>
-      <w:r>
-        <w:rPr>
-          <w:noProof/>
-        </w:rPr>
-        <w:fldChar w:fldCharType="end"/>
-      </w:r>
+      <w:fldSimple w:instr=" SEQ Tabla \* ARABIC ">
+        <w:r>
+          <w:rPr>
+            <w:noProof/>
+          </w:rPr>
+          <w:t>6</w:t>
+        </w:r>
+      </w:fldSimple>
       <w:r>
         <w:t xml:space="preserve"> </w:t>
       </w:r>
@@ -7169,8 +7117,6 @@
           </wp:inline>
         </w:drawing>
       </w:r>
-      <w:bookmarkStart w:id="16" w:name="_GoBack"/>
-      <w:bookmarkEnd w:id="16"/>
     </w:p>
     <w:p>
       <w:pPr>
@@ -7179,14 +7125,14 @@
           <w:lang w:eastAsia="es-MX"/>
         </w:rPr>
       </w:pPr>
-      <w:bookmarkStart w:id="17" w:name="_Toc478652795"/>
+      <w:bookmarkStart w:id="16" w:name="_Toc478652795"/>
       <w:r>
         <w:rPr>
           <w:lang w:eastAsia="es-MX"/>
         </w:rPr>
         <w:t>Diagramas de secuencia de cada CU</w:t>
       </w:r>
-      <w:bookmarkEnd w:id="17"/>
+      <w:bookmarkEnd w:id="16"/>
     </w:p>
     <w:p>
       <w:pPr>
@@ -7434,7 +7380,7 @@
           <w:lang w:eastAsia="es-MX"/>
         </w:rPr>
       </w:pPr>
-      <w:bookmarkStart w:id="18" w:name="_Toc478652796"/>
+      <w:bookmarkStart w:id="17" w:name="_Toc478652796"/>
       <w:r>
         <w:rPr>
           <w:lang w:eastAsia="es-MX"/>
@@ -7442,7 +7388,7 @@
         <w:lastRenderedPageBreak/>
         <w:t>Modelo relacional</w:t>
       </w:r>
-      <w:bookmarkEnd w:id="18"/>
+      <w:bookmarkEnd w:id="17"/>
     </w:p>
     <w:p>
       <w:pPr>
@@ -7463,10 +7409,10 @@
           <w:lang w:val="es-ES" w:eastAsia="es-ES"/>
         </w:rPr>
         <w:drawing>
-          <wp:inline distT="0" distB="0" distL="0" distR="0" wp14:anchorId="79FEBFE3" wp14:editId="5A4BCEEB">
-            <wp:extent cx="5612130" cy="4333240"/>
+          <wp:inline distT="0" distB="0" distL="0" distR="0">
+            <wp:extent cx="5612130" cy="5087941"/>
             <wp:effectExtent l="0" t="0" r="7620" b="0"/>
-            <wp:docPr id="1" name="Imagen 1"/>
+            <wp:docPr id="2" name="Imagen 2" descr="https://scontent.fjal1-1.fna.fbcdn.net/v/t34.0-12/17742432_1378233575553727_780099943_n.jpg?oh=12663a95d3a703d444f3f3a1d13be89a&amp;oe=58E4116F"/>
             <wp:cNvGraphicFramePr>
               <a:graphicFrameLocks xmlns:a="http://schemas.openxmlformats.org/drawingml/2006/main" noChangeAspect="1"/>
             </wp:cNvGraphicFramePr>
@@ -7474,23 +7420,36 @@
               <a:graphicData uri="http://schemas.openxmlformats.org/drawingml/2006/picture">
                 <pic:pic xmlns:pic="http://schemas.openxmlformats.org/drawingml/2006/picture">
                   <pic:nvPicPr>
-                    <pic:cNvPr id="1" name=""/>
-                    <pic:cNvPicPr/>
+                    <pic:cNvPr id="0" name="Picture 1" descr="https://scontent.fjal1-1.fna.fbcdn.net/v/t34.0-12/17742432_1378233575553727_780099943_n.jpg?oh=12663a95d3a703d444f3f3a1d13be89a&amp;oe=58E4116F"/>
+                    <pic:cNvPicPr>
+                      <a:picLocks noChangeAspect="1" noChangeArrowheads="1"/>
+                    </pic:cNvPicPr>
                   </pic:nvPicPr>
                   <pic:blipFill>
-                    <a:blip r:embed="rId22"/>
+                    <a:blip r:embed="rId22">
+                      <a:extLst>
+                        <a:ext uri="{28A0092B-C50C-407E-A947-70E740481C1C}">
+                          <a14:useLocalDpi xmlns:a14="http://schemas.microsoft.com/office/drawing/2010/main" val="0"/>
+                        </a:ext>
+                      </a:extLst>
+                    </a:blip>
+                    <a:srcRect/>
                     <a:stretch>
                       <a:fillRect/>
                     </a:stretch>
                   </pic:blipFill>
-                  <pic:spPr>
+                  <pic:spPr bwMode="auto">
                     <a:xfrm>
                       <a:off x="0" y="0"/>
-                      <a:ext cx="5612130" cy="4333240"/>
+                      <a:ext cx="5612130" cy="5087941"/>
                     </a:xfrm>
                     <a:prstGeom prst="rect">
                       <a:avLst/>
                     </a:prstGeom>
+                    <a:noFill/>
+                    <a:ln>
+                      <a:noFill/>
+                    </a:ln>
                   </pic:spPr>
                 </pic:pic>
               </a:graphicData>
@@ -7498,6 +7457,8 @@
           </wp:inline>
         </w:drawing>
       </w:r>
+      <w:bookmarkStart w:id="18" w:name="_GoBack"/>
+      <w:bookmarkEnd w:id="18"/>
     </w:p>
     <w:p>
       <w:pPr>
@@ -7634,7 +7595,7 @@
                 <w:bCs/>
                 <w:noProof/>
               </w:rPr>
-              <w:t>17</w:t>
+              <w:t>9</w:t>
             </w:r>
             <w:r>
               <w:rPr>
@@ -8720,6 +8681,7 @@
     <w:rsid w:val="00756F3B"/>
     <w:rsid w:val="00B946FC"/>
     <w:rsid w:val="00D13917"/>
+    <w:rsid w:val="00EA681D"/>
   </w:rsids>
   <m:mathPr>
     <m:mathFont m:val="Cambria Math"/>
@@ -9469,7 +9431,7 @@
 </file>
 
 <file path=customXml/itemProps2.xml><?xml version="1.0" encoding="utf-8"?>
-<ds:datastoreItem xmlns:ds="http://schemas.openxmlformats.org/officeDocument/2006/customXml" ds:itemID="{A9FAA685-02D7-445A-8A5D-34B5A9CC3E36}">
+<ds:datastoreItem xmlns:ds="http://schemas.openxmlformats.org/officeDocument/2006/customXml" ds:itemID="{82707A4A-FB1A-4803-8D9B-08873E59C066}">
   <ds:schemaRefs>
     <ds:schemaRef ds:uri="http://schemas.openxmlformats.org/officeDocument/2006/bibliography"/>
   </ds:schemaRefs>

</xml_diff>